<commit_message>
save: changes; feat: passed LR3, LR4
</commit_message>
<xml_diff>
--- a/ЛР3.docx
+++ b/ЛР3.docx
@@ -695,7 +695,6 @@
               <w:rFonts w:asciiTheme="minorHAnsi" w:eastAsiaTheme="minorEastAsia" w:hAnsiTheme="minorHAnsi" w:cstheme="minorBidi"/>
               <w:noProof/>
               <w:sz w:val="22"/>
-              <w:lang w:val="ru-BY"/>
             </w:rPr>
           </w:pPr>
           <w:r>
@@ -716,7 +715,7 @@
             </w:rPr>
             <w:fldChar w:fldCharType="separate"/>
           </w:r>
-          <w:hyperlink w:anchor="_Toc160371077" w:history="1">
+          <w:hyperlink w:anchor="_Toc160639040" w:history="1">
             <w:r>
               <w:rPr>
                 <w:rStyle w:val="a3"/>
@@ -729,7 +728,6 @@
               <w:rPr>
                 <w:noProof/>
                 <w:webHidden/>
-                <w:lang w:val="ru-BY"/>
               </w:rPr>
               <w:tab/>
             </w:r>
@@ -737,7 +735,6 @@
               <w:rPr>
                 <w:noProof/>
                 <w:webHidden/>
-                <w:lang w:val="ru-BY"/>
               </w:rPr>
               <w:fldChar w:fldCharType="begin"/>
             </w:r>
@@ -745,22 +742,19 @@
               <w:rPr>
                 <w:noProof/>
                 <w:webHidden/>
-                <w:lang w:val="ru-BY"/>
-              </w:rPr>
-              <w:instrText xml:space="preserve"> PAGEREF _Toc160371077 \h </w:instrText>
+              </w:rPr>
+              <w:instrText xml:space="preserve"> PAGEREF _Toc160639040 \h </w:instrText>
             </w:r>
             <w:r>
               <w:rPr>
                 <w:noProof/>
                 <w:webHidden/>
-                <w:lang w:val="ru-BY"/>
               </w:rPr>
             </w:r>
             <w:r>
               <w:rPr>
                 <w:noProof/>
                 <w:webHidden/>
-                <w:lang w:val="ru-BY"/>
               </w:rPr>
               <w:fldChar w:fldCharType="separate"/>
             </w:r>
@@ -768,7 +762,6 @@
               <w:rPr>
                 <w:noProof/>
                 <w:webHidden/>
-                <w:lang w:val="ru-BY"/>
               </w:rPr>
               <w:t>3</w:t>
             </w:r>
@@ -776,7 +769,6 @@
               <w:rPr>
                 <w:noProof/>
                 <w:webHidden/>
-                <w:lang w:val="ru-BY"/>
               </w:rPr>
               <w:fldChar w:fldCharType="end"/>
             </w:r>
@@ -789,10 +781,9 @@
               <w:rFonts w:asciiTheme="minorHAnsi" w:eastAsiaTheme="minorEastAsia" w:hAnsiTheme="minorHAnsi" w:cstheme="minorBidi"/>
               <w:noProof/>
               <w:sz w:val="22"/>
-              <w:lang w:val="ru-BY"/>
             </w:rPr>
           </w:pPr>
-          <w:hyperlink w:anchor="_Toc160371078" w:history="1">
+          <w:hyperlink w:anchor="_Toc160639041" w:history="1">
             <w:r>
               <w:rPr>
                 <w:rStyle w:val="a3"/>
@@ -805,7 +796,6 @@
               <w:rPr>
                 <w:noProof/>
                 <w:webHidden/>
-                <w:lang w:val="ru-BY"/>
               </w:rPr>
               <w:tab/>
             </w:r>
@@ -813,7 +803,6 @@
               <w:rPr>
                 <w:noProof/>
                 <w:webHidden/>
-                <w:lang w:val="ru-BY"/>
               </w:rPr>
               <w:fldChar w:fldCharType="begin"/>
             </w:r>
@@ -821,22 +810,19 @@
               <w:rPr>
                 <w:noProof/>
                 <w:webHidden/>
-                <w:lang w:val="ru-BY"/>
-              </w:rPr>
-              <w:instrText xml:space="preserve"> PAGEREF _Toc160371078 \h </w:instrText>
+              </w:rPr>
+              <w:instrText xml:space="preserve"> PAGEREF _Toc160639041 \h </w:instrText>
             </w:r>
             <w:r>
               <w:rPr>
                 <w:noProof/>
                 <w:webHidden/>
-                <w:lang w:val="ru-BY"/>
               </w:rPr>
             </w:r>
             <w:r>
               <w:rPr>
                 <w:noProof/>
                 <w:webHidden/>
-                <w:lang w:val="ru-BY"/>
               </w:rPr>
               <w:fldChar w:fldCharType="separate"/>
             </w:r>
@@ -844,7 +830,6 @@
               <w:rPr>
                 <w:noProof/>
                 <w:webHidden/>
-                <w:lang w:val="ru-BY"/>
               </w:rPr>
               <w:t>4</w:t>
             </w:r>
@@ -852,7 +837,6 @@
               <w:rPr>
                 <w:noProof/>
                 <w:webHidden/>
-                <w:lang w:val="ru-BY"/>
               </w:rPr>
               <w:fldChar w:fldCharType="end"/>
             </w:r>
@@ -865,10 +849,9 @@
               <w:rFonts w:asciiTheme="minorHAnsi" w:eastAsiaTheme="minorEastAsia" w:hAnsiTheme="minorHAnsi" w:cstheme="minorBidi"/>
               <w:noProof/>
               <w:sz w:val="22"/>
-              <w:lang w:val="ru-BY"/>
             </w:rPr>
           </w:pPr>
-          <w:hyperlink w:anchor="_Toc160371079" w:history="1">
+          <w:hyperlink w:anchor="_Toc160639042" w:history="1">
             <w:r>
               <w:rPr>
                 <w:rStyle w:val="a3"/>
@@ -881,7 +864,6 @@
               <w:rPr>
                 <w:noProof/>
                 <w:webHidden/>
-                <w:lang w:val="ru-BY"/>
               </w:rPr>
               <w:tab/>
             </w:r>
@@ -889,7 +871,6 @@
               <w:rPr>
                 <w:noProof/>
                 <w:webHidden/>
-                <w:lang w:val="ru-BY"/>
               </w:rPr>
               <w:fldChar w:fldCharType="begin"/>
             </w:r>
@@ -897,22 +878,19 @@
               <w:rPr>
                 <w:noProof/>
                 <w:webHidden/>
-                <w:lang w:val="ru-BY"/>
-              </w:rPr>
-              <w:instrText xml:space="preserve"> PAGEREF _Toc160371079 \h </w:instrText>
+              </w:rPr>
+              <w:instrText xml:space="preserve"> PAGEREF _Toc160639042 \h </w:instrText>
             </w:r>
             <w:r>
               <w:rPr>
                 <w:noProof/>
                 <w:webHidden/>
-                <w:lang w:val="ru-BY"/>
               </w:rPr>
             </w:r>
             <w:r>
               <w:rPr>
                 <w:noProof/>
                 <w:webHidden/>
-                <w:lang w:val="ru-BY"/>
               </w:rPr>
               <w:fldChar w:fldCharType="separate"/>
             </w:r>
@@ -920,7 +898,6 @@
               <w:rPr>
                 <w:noProof/>
                 <w:webHidden/>
-                <w:lang w:val="ru-BY"/>
               </w:rPr>
               <w:t>6</w:t>
             </w:r>
@@ -928,7 +905,6 @@
               <w:rPr>
                 <w:noProof/>
                 <w:webHidden/>
-                <w:lang w:val="ru-BY"/>
               </w:rPr>
               <w:fldChar w:fldCharType="end"/>
             </w:r>
@@ -940,9 +916,10 @@
             <w:rPr>
               <w:rFonts w:asciiTheme="minorHAnsi" w:eastAsiaTheme="minorEastAsia" w:hAnsiTheme="minorHAnsi" w:cstheme="minorBidi"/>
               <w:sz w:val="22"/>
+              <w:lang w:val="en-US"/>
             </w:rPr>
           </w:pPr>
-          <w:hyperlink w:anchor="_Toc160371080" w:history="1">
+          <w:hyperlink w:anchor="_Toc160639043" w:history="1">
             <w:r>
               <w:rPr>
                 <w:rStyle w:val="a3"/>
@@ -965,7 +942,7 @@
               <w:rPr>
                 <w:webHidden/>
               </w:rPr>
-              <w:instrText xml:space="preserve"> PAGEREF _Toc160371080 \h </w:instrText>
+              <w:instrText xml:space="preserve"> PAGEREF _Toc160639043 \h </w:instrText>
             </w:r>
             <w:r>
               <w:rPr>
@@ -983,6 +960,131 @@
                 <w:webHidden/>
               </w:rPr>
               <w:t>6</w:t>
+            </w:r>
+            <w:r>
+              <w:rPr>
+                <w:webHidden/>
+              </w:rPr>
+              <w:fldChar w:fldCharType="end"/>
+            </w:r>
+          </w:hyperlink>
+        </w:p>
+        <w:p>
+          <w:pPr>
+            <w:pStyle w:val="21"/>
+            <w:rPr>
+              <w:rFonts w:asciiTheme="minorHAnsi" w:eastAsiaTheme="minorEastAsia" w:hAnsiTheme="minorHAnsi" w:cstheme="minorBidi"/>
+              <w:sz w:val="22"/>
+              <w:lang w:val="en-US"/>
+            </w:rPr>
+          </w:pPr>
+          <w:hyperlink w:anchor="_Toc160639044" w:history="1">
+            <w:r>
+              <w:rPr>
+                <w:rStyle w:val="a3"/>
+              </w:rPr>
+              <w:t>2.2 Расчёт результата от разработки и использования программного средства, созданного по индивидуальному заказу</w:t>
+            </w:r>
+            <w:r>
+              <w:rPr>
+                <w:webHidden/>
+              </w:rPr>
+              <w:tab/>
+            </w:r>
+            <w:r>
+              <w:rPr>
+                <w:webHidden/>
+              </w:rPr>
+              <w:fldChar w:fldCharType="begin"/>
+            </w:r>
+            <w:r>
+              <w:rPr>
+                <w:webHidden/>
+              </w:rPr>
+              <w:instrText xml:space="preserve"> PAGEREF _Toc160639044 \h </w:instrText>
+            </w:r>
+            <w:r>
+              <w:rPr>
+                <w:webHidden/>
+              </w:rPr>
+            </w:r>
+            <w:r>
+              <w:rPr>
+                <w:webHidden/>
+              </w:rPr>
+              <w:fldChar w:fldCharType="separate"/>
+            </w:r>
+            <w:r>
+              <w:rPr>
+                <w:webHidden/>
+              </w:rPr>
+              <w:t>9</w:t>
+            </w:r>
+            <w:r>
+              <w:rPr>
+                <w:webHidden/>
+              </w:rPr>
+              <w:fldChar w:fldCharType="end"/>
+            </w:r>
+          </w:hyperlink>
+        </w:p>
+        <w:p>
+          <w:pPr>
+            <w:pStyle w:val="21"/>
+            <w:rPr>
+              <w:rFonts w:asciiTheme="minorHAnsi" w:eastAsiaTheme="minorEastAsia" w:hAnsiTheme="minorHAnsi" w:cstheme="minorBidi"/>
+              <w:sz w:val="22"/>
+              <w:lang w:val="en-US"/>
+            </w:rPr>
+          </w:pPr>
+          <w:hyperlink w:anchor="_Toc160639045" w:history="1">
+            <w:r>
+              <w:rPr>
+                <w:rStyle w:val="a3"/>
+                <w:bCs/>
+              </w:rPr>
+              <w:t xml:space="preserve">2.3 </w:t>
+            </w:r>
+            <w:r>
+              <w:rPr>
+                <w:rStyle w:val="a3"/>
+              </w:rPr>
+              <w:t>Расчет показателей экономической эффективности разработки и использования программного средства</w:t>
+            </w:r>
+            <w:r>
+              <w:rPr>
+                <w:webHidden/>
+              </w:rPr>
+              <w:tab/>
+            </w:r>
+            <w:r>
+              <w:rPr>
+                <w:webHidden/>
+              </w:rPr>
+              <w:fldChar w:fldCharType="begin"/>
+            </w:r>
+            <w:r>
+              <w:rPr>
+                <w:webHidden/>
+              </w:rPr>
+              <w:instrText xml:space="preserve"> PAGEREF _Toc160639045 \h </w:instrText>
+            </w:r>
+            <w:r>
+              <w:rPr>
+                <w:webHidden/>
+              </w:rPr>
+            </w:r>
+            <w:r>
+              <w:rPr>
+                <w:webHidden/>
+              </w:rPr>
+              <w:fldChar w:fldCharType="separate"/>
+            </w:r>
+            <w:r>
+              <w:rPr>
+                <w:webHidden/>
+              </w:rPr>
+              <w:t>12</w:t>
             </w:r>
             <w:r>
               <w:rPr>
@@ -999,10 +1101,9 @@
               <w:rFonts w:asciiTheme="minorHAnsi" w:eastAsiaTheme="minorEastAsia" w:hAnsiTheme="minorHAnsi" w:cstheme="minorBidi"/>
               <w:noProof/>
               <w:sz w:val="22"/>
-              <w:lang w:val="ru-BY"/>
             </w:rPr>
           </w:pPr>
-          <w:hyperlink w:anchor="_Toc160371081" w:history="1">
+          <w:hyperlink w:anchor="_Toc160639046" w:history="1">
             <w:r>
               <w:rPr>
                 <w:rStyle w:val="a3"/>
@@ -1015,7 +1116,6 @@
               <w:rPr>
                 <w:noProof/>
                 <w:webHidden/>
-                <w:lang w:val="ru-BY"/>
               </w:rPr>
               <w:tab/>
             </w:r>
@@ -1023,7 +1123,6 @@
               <w:rPr>
                 <w:noProof/>
                 <w:webHidden/>
-                <w:lang w:val="ru-BY"/>
               </w:rPr>
               <w:fldChar w:fldCharType="begin"/>
             </w:r>
@@ -1031,22 +1130,19 @@
               <w:rPr>
                 <w:noProof/>
                 <w:webHidden/>
-                <w:lang w:val="ru-BY"/>
-              </w:rPr>
-              <w:instrText xml:space="preserve"> PAGEREF _Toc160371081 \h </w:instrText>
+              </w:rPr>
+              <w:instrText xml:space="preserve"> PAGEREF _Toc160639046 \h </w:instrText>
             </w:r>
             <w:r>
               <w:rPr>
                 <w:noProof/>
                 <w:webHidden/>
-                <w:lang w:val="ru-BY"/>
               </w:rPr>
             </w:r>
             <w:r>
               <w:rPr>
                 <w:noProof/>
                 <w:webHidden/>
-                <w:lang w:val="ru-BY"/>
               </w:rPr>
               <w:fldChar w:fldCharType="separate"/>
             </w:r>
@@ -1054,15 +1150,13 @@
               <w:rPr>
                 <w:noProof/>
                 <w:webHidden/>
-                <w:lang w:val="ru-BY"/>
-              </w:rPr>
-              <w:t>12</w:t>
+              </w:rPr>
+              <w:t>13</w:t>
             </w:r>
             <w:r>
               <w:rPr>
                 <w:noProof/>
                 <w:webHidden/>
-                <w:lang w:val="ru-BY"/>
               </w:rPr>
               <w:fldChar w:fldCharType="end"/>
             </w:r>
@@ -1192,7 +1286,7 @@
         <w:br w:type="page"/>
       </w:r>
     </w:p>
-    <w:bookmarkStart w:id="2" w:name="_Toc160371077"/>
+    <w:bookmarkStart w:id="2" w:name="_Toc160639040"/>
     <w:p>
       <w:pPr>
         <w:pStyle w:val="1"/>
@@ -1443,7 +1537,7 @@
           <w:lang w:val="ru-BY"/>
         </w:rPr>
       </w:pPr>
-      <w:bookmarkStart w:id="5" w:name="_Toc160371078"/>
+      <w:bookmarkStart w:id="5" w:name="_Toc160639041"/>
       <w:r>
         <w:rPr>
           <w:lang w:val="ru-BY"/>
@@ -1590,7 +1684,7 @@
           <w:lang w:val="ru-BY"/>
         </w:rPr>
       </w:pPr>
-      <w:bookmarkStart w:id="6" w:name="_Toc160371079"/>
+      <w:bookmarkStart w:id="6" w:name="_Toc160639042"/>
       <w:r>
         <w:rPr>
           <w:lang w:val="ru-BY"/>
@@ -1620,7 +1714,7 @@
           <w:lang w:val="ru-BY"/>
         </w:rPr>
       </w:pPr>
-      <w:bookmarkStart w:id="7" w:name="_Toc160371080"/>
+      <w:bookmarkStart w:id="7" w:name="_Toc160639043"/>
       <w:r>
         <w:rPr>
           <w:lang w:val="ru-BY"/>
@@ -2969,6 +3063,13 @@
           <w:lang w:val="ru-BY"/>
         </w:rPr>
       </w:pPr>
+    </w:p>
+    <w:p>
+      <w:pPr>
+        <w:rPr>
+          <w:lang w:val="ru-BY"/>
+        </w:rPr>
+      </w:pPr>
       <m:oMathPara>
         <m:oMath>
           <m:eqArr>
@@ -3066,13 +3167,19 @@
           <w:lang w:val="ru-BY"/>
         </w:rPr>
       </w:pPr>
+    </w:p>
+    <w:p>
+      <w:pPr>
+        <w:rPr>
+          <w:lang w:val="ru-BY"/>
+        </w:rPr>
+      </w:pPr>
       <w:r>
         <w:rPr>
           <w:b/>
           <w:bCs/>
           <w:lang w:val="ru-BY"/>
         </w:rPr>
-        <w:lastRenderedPageBreak/>
         <w:t>2.</w:t>
       </w:r>
       <w:r>
@@ -4209,6 +4316,7 @@
           <w:bCs/>
           <w:lang w:val="ru-BY"/>
         </w:rPr>
+        <w:lastRenderedPageBreak/>
         <w:t>2.</w:t>
       </w:r>
       <w:r>
@@ -5296,6 +5404,7 @@
               <w:rPr>
                 <w:lang w:val="ru-BY"/>
               </w:rPr>
+              <w:lastRenderedPageBreak/>
               <w:t>Плановая прибыль, включаемая в цену программного продукта</w:t>
             </w:r>
           </w:p>
@@ -5366,13 +5475,23 @@
           <w:lang w:val="ru-BY"/>
         </w:rPr>
       </w:pPr>
-      <w:r>
-        <w:rPr>
-          <w:lang w:val="ru-BY"/>
-        </w:rPr>
-        <w:lastRenderedPageBreak/>
+      <w:bookmarkStart w:id="8" w:name="_Toc160639044"/>
+    </w:p>
+    <w:p>
+      <w:pPr>
+        <w:pStyle w:val="2"/>
+        <w:ind w:left="1134" w:hanging="425"/>
+        <w:rPr>
+          <w:lang w:val="ru-BY"/>
+        </w:rPr>
+      </w:pPr>
+      <w:r>
+        <w:rPr>
+          <w:lang w:val="ru-BY"/>
+        </w:rPr>
         <w:t>2.2 Расчёт результата от разработки и использования программного средства, созданного по индивидуальному заказу</w:t>
       </w:r>
+      <w:bookmarkEnd w:id="8"/>
     </w:p>
     <w:p>
       <w:pPr>
@@ -5761,7 +5880,21 @@
           <w:iCs/>
           <w:lang w:val="ru-BY"/>
         </w:rPr>
-        <w:t>Исходя из этого цену программного продукта можно установить в районе:</w:t>
+        <w:t xml:space="preserve">Исходя из этого </w:t>
+      </w:r>
+      <w:r>
+        <w:rPr>
+          <w:iCs/>
+          <w:lang w:val="ru-BY"/>
+        </w:rPr>
+        <w:t>прибыль</w:t>
+      </w:r>
+      <w:r>
+        <w:rPr>
+          <w:iCs/>
+          <w:lang w:val="ru-BY"/>
+        </w:rPr>
+        <w:t xml:space="preserve"> программного продукта можно установить в районе:</w:t>
       </w:r>
     </w:p>
     <w:p>
@@ -5948,7 +6081,14 @@
         <w:rPr>
           <w:lang w:val="ru-BY"/>
         </w:rPr>
-        <w:t xml:space="preserve"> Для организации-заказчика расчет экономического эффекта от использования программного средства, разработанного по индивидуальному заказу сторонней организацией, осуществляется в соответствии с методикой, изложенной ниже.</w:t>
+        <w:t xml:space="preserve"> Для организации-заказчика расчет экономического эффекта от использования программного средства, разработанного по индивидуальному </w:t>
+      </w:r>
+      <w:r>
+        <w:rPr>
+          <w:lang w:val="ru-BY"/>
+        </w:rPr>
+        <w:lastRenderedPageBreak/>
+        <w:t>заказу сторонней организацией, осуществляется в соответствии с методикой, изложенной ниже.</w:t>
       </w:r>
     </w:p>
     <w:p>
@@ -5967,7 +6107,19 @@
         <w:rPr>
           <w:lang w:val="ru-BY"/>
         </w:rPr>
-        <w:t>Для начала необходимо рассчитать экономию на заработной плате и начислениях на заработную плату сотрудников за счет снижения трудоемкости работ. Это можно рассчитать по формуле 2.8.</w:t>
+        <w:t>Для начала необходимо рассчитать экономию на заработной плате и начислениях на заработную плату сотрудников за счет снижения трудоемкости работ. Это можно рассчитать по формуле 2.</w:t>
+      </w:r>
+      <w:r>
+        <w:rPr>
+          <w:lang w:val="ru-BY"/>
+        </w:rPr>
+        <w:t>9</w:t>
+      </w:r>
+      <w:r>
+        <w:rPr>
+          <w:lang w:val="ru-BY"/>
+        </w:rPr>
+        <w:t>.</w:t>
       </w:r>
     </w:p>
     <w:p>
@@ -6397,7 +6549,14 @@
                       <w:rFonts w:ascii="Cambria Math" w:hAnsi="Cambria Math"/>
                       <w:lang w:val="ru-BY"/>
                     </w:rPr>
-                    <m:t>2.8</m:t>
+                    <m:t>2.</m:t>
+                  </m:r>
+                  <m:r>
+                    <w:rPr>
+                      <w:rFonts w:ascii="Cambria Math" w:hAnsi="Cambria Math"/>
+                      <w:lang w:val="ru-BY"/>
+                    </w:rPr>
+                    <m:t>9</m:t>
                   </m:r>
                 </m:e>
               </m:d>
@@ -6558,7 +6717,7 @@
         </w:rPr>
       </w:pPr>
     </w:p>
-    <w:bookmarkStart w:id="8" w:name="_Hlk160482318"/>
+    <w:bookmarkStart w:id="9" w:name="_Hlk160482318"/>
     <w:p>
       <w:pPr>
         <w:rPr>
@@ -6759,7 +6918,7 @@
         </m:oMath>
       </m:oMathPara>
     </w:p>
-    <w:bookmarkEnd w:id="8"/>
+    <w:bookmarkEnd w:id="9"/>
     <w:p>
       <w:pPr>
         <w:rPr>
@@ -6808,7 +6967,19 @@
         <w:rPr>
           <w:lang w:val="ru-BY"/>
         </w:rPr>
-        <w:t xml:space="preserve"> 2.9.</w:t>
+        <w:t xml:space="preserve"> 2.</w:t>
+      </w:r>
+      <w:r>
+        <w:rPr>
+          <w:lang w:val="ru-BY"/>
+        </w:rPr>
+        <w:t>10</w:t>
+      </w:r>
+      <w:r>
+        <w:rPr>
+          <w:lang w:val="ru-BY"/>
+        </w:rPr>
+        <w:t>.</w:t>
       </w:r>
     </w:p>
     <w:p>
@@ -7153,7 +7324,14 @@
                       <w:rFonts w:ascii="Cambria Math" w:hAnsi="Cambria Math"/>
                       <w:lang w:val="ru-BY"/>
                     </w:rPr>
-                    <m:t>2.8</m:t>
+                    <m:t>2.</m:t>
+                  </m:r>
+                  <m:r>
+                    <w:rPr>
+                      <w:rFonts w:ascii="Cambria Math" w:hAnsi="Cambria Math"/>
+                      <w:lang w:val="ru-BY"/>
+                    </w:rPr>
+                    <m:t>10</m:t>
                   </m:r>
                 </m:e>
               </m:d>
@@ -7179,20 +7357,7 @@
         <w:rPr>
           <w:lang w:val="ru-BY"/>
         </w:rPr>
-        <w:t xml:space="preserve">где n – категории работников, высвобождаемых в результате </w:t>
-      </w:r>
-    </w:p>
-    <w:p>
-      <w:pPr>
-        <w:rPr>
-          <w:lang w:val="ru-BY"/>
-        </w:rPr>
-      </w:pPr>
-      <w:r>
-        <w:rPr>
-          <w:lang w:val="ru-BY"/>
-        </w:rPr>
-        <w:t>внедрения программного средства; ∆Ч</w:t>
+        <w:t>где n – категории работников, высвобождаемых в результате внедрения программного средства; ∆Ч</w:t>
       </w:r>
       <w:r>
         <w:rPr>
@@ -7233,7 +7398,6 @@
         <w:rPr>
           <w:lang w:val="ru-BY"/>
         </w:rPr>
-        <w:lastRenderedPageBreak/>
         <w:t>средства, р.; Н</w:t>
       </w:r>
       <w:r>
@@ -7293,7 +7457,57 @@
         <w:rPr>
           <w:lang w:val="ru-BY"/>
         </w:rPr>
-        <w:t>Итого выходит следующее. Для примера взят крупный производитель мебели ОО Анрекс. В Минске 16 точек продаж. В каждой из них не менее 4-х консультантов, которые должны ходить по залу и производить услуги. Таким образом можно взять для примера стартовое количество сотрудников 60 человек. Будем считать верным, что использование автоматизированного программного средства снизит реальную нагрузку в точках продаж примерно на треть в связи с тем, что продажи передут в онлайн. Годовая зарплата взята из средней ставки – 16128 руб.</w:t>
+        <w:t>Итого выходит следующее. Для примера взят крупный производитель мебели ОО</w:t>
+      </w:r>
+      <w:r>
+        <w:rPr>
+          <w:lang w:val="ru-BY"/>
+        </w:rPr>
+        <w:t>О</w:t>
+      </w:r>
+      <w:bookmarkStart w:id="10" w:name="_GoBack"/>
+      <w:bookmarkEnd w:id="10"/>
+      <w:r>
+        <w:rPr>
+          <w:lang w:val="ru-BY"/>
+        </w:rPr>
+        <w:t xml:space="preserve"> Анрекс. В Минске 16 точек продаж. В каждой из них не менее 4-х консультантов, которые должны ходить по залу и производить услуги. Таким образом можно взять для примера стартовое количество сотрудников </w:t>
+      </w:r>
+      <w:r>
+        <w:rPr>
+          <w:lang w:val="ru-BY"/>
+        </w:rPr>
+        <w:t>70</w:t>
+      </w:r>
+      <w:r>
+        <w:rPr>
+          <w:lang w:val="ru-BY"/>
+        </w:rPr>
+        <w:t xml:space="preserve"> человек. Будем считать верным, что использование автоматизированного программного средства снизит реальную нагрузку в точках продаж примерно на </w:t>
+      </w:r>
+      <w:r>
+        <w:rPr>
+          <w:lang w:val="ru-BY"/>
+        </w:rPr>
+        <w:t>13%</w:t>
+      </w:r>
+      <w:r>
+        <w:rPr>
+          <w:lang w:val="ru-BY"/>
+        </w:rPr>
+        <w:t xml:space="preserve"> в связи с тем, что продажи передут в онлайн</w:t>
+      </w:r>
+      <w:r>
+        <w:rPr>
+          <w:lang w:val="ru-BY"/>
+        </w:rPr>
+        <w:t xml:space="preserve">, но также с учётом того, что в общем большинство клиентов не пользуются услугами консультантов при составлении конфигурации комнат. </w:t>
+      </w:r>
+      <w:r>
+        <w:rPr>
+          <w:lang w:val="ru-BY"/>
+        </w:rPr>
+        <w:t>Годовая зарплата взята из средней ставки – 16128 руб.</w:t>
       </w:r>
     </w:p>
     <w:p>
@@ -7379,7 +7593,21 @@
                   <w:rFonts w:ascii="Cambria Math" w:hAnsi="Cambria Math"/>
                   <w:lang w:val="ru-BY"/>
                 </w:rPr>
-                <m:t>= 20*16128*</m:t>
+                <m:t xml:space="preserve">= </m:t>
+              </m:r>
+              <m:r>
+                <w:rPr>
+                  <w:rFonts w:ascii="Cambria Math" w:hAnsi="Cambria Math"/>
+                  <w:lang w:val="ru-BY"/>
+                </w:rPr>
+                <m:t>9</m:t>
+              </m:r>
+              <m:r>
+                <w:rPr>
+                  <w:rFonts w:ascii="Cambria Math" w:hAnsi="Cambria Math"/>
+                  <w:lang w:val="ru-BY"/>
+                </w:rPr>
+                <m:t>*16128*</m:t>
               </m:r>
               <m:d>
                 <m:dPr>
@@ -7433,14 +7661,21 @@
                   <w:rFonts w:ascii="Cambria Math" w:hAnsi="Cambria Math"/>
                   <w:lang w:val="ru-BY"/>
                 </w:rPr>
-                <m:t>=499290 руб</m:t>
+                <m:t>=</m:t>
               </m:r>
               <m:r>
                 <w:rPr>
                   <w:rFonts w:ascii="Cambria Math" w:hAnsi="Cambria Math"/>
                   <w:lang w:val="ru-BY"/>
                 </w:rPr>
-                <m:t>#</m:t>
+                <m:t>224680</m:t>
+              </m:r>
+              <m:r>
+                <w:rPr>
+                  <w:rFonts w:ascii="Cambria Math" w:hAnsi="Cambria Math"/>
+                  <w:lang w:val="ru-BY"/>
+                </w:rPr>
+                <m:t xml:space="preserve"> руб#</m:t>
               </m:r>
             </m:e>
           </m:eqArr>
@@ -7706,14 +7941,7 @@
                   <w:rFonts w:ascii="Cambria Math" w:hAnsi="Cambria Math"/>
                   <w:lang w:val="ru-BY"/>
                 </w:rPr>
-                <m:t>)</m:t>
-              </m:r>
-              <m:r>
-                <w:rPr>
-                  <w:rFonts w:ascii="Cambria Math" w:hAnsi="Cambria Math"/>
-                  <w:lang w:val="ru-BY"/>
-                </w:rPr>
-                <m:t>, #</m:t>
+                <m:t>), #</m:t>
               </m:r>
               <m:d>
                 <m:dPr>
@@ -7731,14 +7959,7 @@
                       <w:rFonts w:ascii="Cambria Math" w:hAnsi="Cambria Math"/>
                       <w:lang w:val="ru-BY"/>
                     </w:rPr>
-                    <m:t>2.</m:t>
-                  </m:r>
-                  <m:r>
-                    <w:rPr>
-                      <w:rFonts w:ascii="Cambria Math" w:hAnsi="Cambria Math"/>
-                      <w:lang w:val="ru-BY"/>
-                    </w:rPr>
-                    <m:t>10</m:t>
+                    <m:t>2.10</m:t>
                   </m:r>
                 </m:e>
               </m:d>
@@ -7842,35 +8063,20 @@
                   </m:ctrlPr>
                 </m:dPr>
                 <m:e>
-                  <m:f>
-                    <m:fPr>
-                      <m:ctrlPr>
-                        <w:rPr>
-                          <w:rFonts w:ascii="Cambria Math" w:hAnsi="Cambria Math"/>
-                          <w:i/>
-                          <w:lang w:val="ru-BY"/>
-                        </w:rPr>
-                      </m:ctrlPr>
-                    </m:fPr>
-                    <m:num>
-                      <m:r>
-                        <w:rPr>
-                          <w:rFonts w:ascii="Cambria Math" w:hAnsi="Cambria Math"/>
-                          <w:lang w:val="ru-BY"/>
-                        </w:rPr>
-                        <m:t>500265</m:t>
-                      </m:r>
-                    </m:num>
-                    <m:den>
-                      <m:r>
-                        <w:rPr>
-                          <w:rFonts w:ascii="Cambria Math" w:hAnsi="Cambria Math"/>
-                          <w:lang w:val="ru-BY"/>
-                        </w:rPr>
-                        <m:t>19</m:t>
-                      </m:r>
-                    </m:den>
-                  </m:f>
+                  <m:r>
+                    <w:rPr>
+                      <w:rFonts w:ascii="Cambria Math" w:hAnsi="Cambria Math"/>
+                      <w:lang w:val="ru-BY"/>
+                    </w:rPr>
+                    <m:t>500265</m:t>
+                  </m:r>
+                  <m:r>
+                    <w:rPr>
+                      <w:rFonts w:ascii="Cambria Math" w:hAnsi="Cambria Math"/>
+                      <w:lang w:val="ru-BY"/>
+                    </w:rPr>
+                    <m:t>.19</m:t>
+                  </m:r>
                   <m:r>
                     <w:rPr>
                       <w:rFonts w:ascii="Cambria Math" w:hAnsi="Cambria Math"/>
@@ -7896,21 +8102,20 @@
                 <w:rPr>
                   <w:rFonts w:ascii="Cambria Math" w:hAnsi="Cambria Math"/>
                 </w:rPr>
-                <m:t>=485349</m:t>
+                <m:t>=</m:t>
+              </m:r>
+              <m:r>
+                <w:rPr>
+                  <w:rFonts w:ascii="Cambria Math" w:hAnsi="Cambria Math"/>
+                </w:rPr>
+                <m:t>210739</m:t>
               </m:r>
               <m:r>
                 <w:rPr>
                   <w:rFonts w:ascii="Cambria Math" w:hAnsi="Cambria Math"/>
                   <w:lang w:val="ru-BY"/>
                 </w:rPr>
-                <m:t>.19 руб</m:t>
-              </m:r>
-              <m:r>
-                <w:rPr>
-                  <w:rFonts w:ascii="Cambria Math" w:hAnsi="Cambria Math"/>
-                  <w:lang w:val="ru-BY"/>
-                </w:rPr>
-                <m:t xml:space="preserve"> </m:t>
+                <m:t xml:space="preserve">.19 руб </m:t>
               </m:r>
             </m:e>
           </m:eqArr>
@@ -7934,10 +8139,9 @@
         <w:rPr>
           <w:lang w:val="ru-BY"/>
         </w:rPr>
+        <w:lastRenderedPageBreak/>
         <w:t>где 1243 руб – средняя стоимость аренды сервера с подходящими параметрами для хостинга айфрейма с конфигуратором.</w:t>
       </w:r>
-      <w:bookmarkStart w:id="9" w:name="_GoBack"/>
-      <w:bookmarkEnd w:id="9"/>
     </w:p>
     <w:p>
       <w:pPr>
@@ -7947,12 +8151,12 @@
           <w:lang w:val="ru-BY"/>
         </w:rPr>
       </w:pPr>
+      <w:bookmarkStart w:id="11" w:name="_Toc160639045"/>
       <w:r>
         <w:rPr>
           <w:bCs/>
           <w:lang w:val="ru-BY"/>
         </w:rPr>
-        <w:lastRenderedPageBreak/>
         <w:t xml:space="preserve">2.3 </w:t>
       </w:r>
       <w:r>
@@ -7961,6 +8165,7 @@
         </w:rPr>
         <w:t>Расчет показателей экономической эффективности разработки и использования программного средства</w:t>
       </w:r>
+      <w:bookmarkEnd w:id="11"/>
     </w:p>
     <w:p>
       <w:pPr>
@@ -8010,13 +8215,7 @@
     </w:p>
     <w:p>
       <w:pPr>
-        <w:rPr>
-          <w:lang w:val="ru-BY"/>
-        </w:rPr>
-      </w:pPr>
-    </w:p>
-    <w:p>
-      <w:pPr>
+        <w:ind w:firstLine="0"/>
         <w:rPr>
           <w:lang w:val="ru-BY"/>
         </w:rPr>
@@ -8181,14 +8380,7 @@
                       <w:rFonts w:ascii="Cambria Math" w:hAnsi="Cambria Math"/>
                       <w:lang w:val="ru-BY"/>
                     </w:rPr>
-                    <m:t>2.</m:t>
-                  </m:r>
-                  <m:r>
-                    <w:rPr>
-                      <w:rFonts w:ascii="Cambria Math" w:hAnsi="Cambria Math"/>
-                      <w:lang w:val="ru-BY"/>
-                    </w:rPr>
-                    <m:t>11</m:t>
+                    <m:t>2.11</m:t>
                   </m:r>
                 </m:e>
               </m:d>
@@ -8266,14 +8458,6 @@
         </w:rPr>
         <w:t xml:space="preserve">Показатель имеет следующее значение: </w:t>
       </w:r>
-    </w:p>
-    <w:p>
-      <w:pPr>
-        <w:rPr>
-          <w:iCs/>
-          <w:lang w:val="ru-BY"/>
-        </w:rPr>
-      </w:pPr>
     </w:p>
     <w:p>
       <w:pPr>
@@ -8401,6 +8585,389 @@
     <w:p>
       <w:pPr>
         <w:rPr>
+          <w:lang w:val="ru-BY"/>
+        </w:rPr>
+      </w:pPr>
+      <w:r>
+        <w:rPr>
+          <w:lang w:val="ru-BY"/>
+        </w:rPr>
+        <w:t xml:space="preserve">Средними </w:t>
+      </w:r>
+      <w:r>
+        <w:rPr>
+          <w:lang w:val="ru-BY"/>
+        </w:rPr>
+        <w:t xml:space="preserve">в индустрии </w:t>
+      </w:r>
+      <w:r>
+        <w:rPr>
+          <w:lang w:val="ru-BY"/>
+        </w:rPr>
+        <w:t>можно назвать такие результаты: 1-5% – низкая рентабельность, над увеличением которой надо работать; 5-20% – средний показатель, при котором предприятие может стабильно работать; 20-30% – высокая результативность работы.</w:t>
+      </w:r>
+    </w:p>
+    <w:p>
+      <w:pPr>
+        <w:rPr>
+          <w:lang w:val="ru-BY"/>
+        </w:rPr>
+      </w:pPr>
+      <w:r>
+        <w:rPr>
+          <w:b/>
+          <w:bCs/>
+        </w:rPr>
+        <w:t>2</w:t>
+      </w:r>
+      <w:r>
+        <w:rPr>
+          <w:b/>
+          <w:bCs/>
+          <w:lang w:val="ru-BY"/>
+        </w:rPr>
+        <w:t>.3.2</w:t>
+      </w:r>
+      <w:r>
+        <w:rPr>
+          <w:b/>
+          <w:bCs/>
+          <w:lang w:val="ru-BY"/>
+        </w:rPr>
+        <w:t xml:space="preserve"> </w:t>
+      </w:r>
+      <w:r>
+        <w:rPr>
+          <w:lang w:val="ru-BY"/>
+        </w:rPr>
+        <w:t>Для организации-заказчика расчет экономической эффективности от использования программного средства, разработанного под заказ, будет зависеть от результата сравнения инвестиций в его разработку или модернизацию (в данном случае инвестиции определяются на основании затрат на приобретение программного средства, т. е. равные его цене) и полученного годового прироста чистой прибыли от его использования</w:t>
+      </w:r>
+      <w:r>
+        <w:rPr>
+          <w:lang w:val="ru-BY"/>
+        </w:rPr>
+        <w:t>.</w:t>
+      </w:r>
+    </w:p>
+    <w:p>
+      <w:pPr>
+        <w:rPr>
+          <w:lang w:val="ru-BY"/>
+        </w:rPr>
+      </w:pPr>
+      <w:r>
+        <w:rPr>
+          <w:lang w:val="ru-BY"/>
+        </w:rPr>
+        <w:lastRenderedPageBreak/>
+        <w:t xml:space="preserve">Была рассчитана потенциальная сумма, которую сэкономит организация-заказчик при использовании программного продукта. 210739 руб.  Затраты на ПС </w:t>
+      </w:r>
+      <w:r>
+        <w:rPr>
+          <w:lang w:val="ru-BY"/>
+        </w:rPr>
+        <w:t xml:space="preserve">составляют 71000. </w:t>
+      </w:r>
+    </w:p>
+    <w:p>
+      <w:pPr>
+        <w:rPr>
+          <w:lang w:val="ru-BY"/>
+        </w:rPr>
+      </w:pPr>
+      <w:r>
+        <w:rPr>
+          <w:lang w:val="ru-BY"/>
+        </w:rPr>
+        <w:t>По формуле 2.12 производится расчёт рентабельности инвестиций.</w:t>
+      </w:r>
+    </w:p>
+    <w:p>
+      <w:pPr>
+        <w:rPr>
+          <w:lang w:val="ru-BY"/>
+        </w:rPr>
+      </w:pPr>
+    </w:p>
+    <w:p>
+      <w:pPr>
+        <w:rPr>
+          <w:lang w:val="ru-BY"/>
+        </w:rPr>
+      </w:pPr>
+      <m:oMathPara>
+        <m:oMath>
+          <m:eqArr>
+            <m:eqArrPr>
+              <m:maxDist m:val="1"/>
+              <m:ctrlPr>
+                <w:rPr>
+                  <w:rFonts w:ascii="Cambria Math" w:hAnsi="Cambria Math"/>
+                  <w:i/>
+                  <w:lang w:val="ru-BY"/>
+                </w:rPr>
+              </m:ctrlPr>
+            </m:eqArrPr>
+            <m:e>
+              <m:sSub>
+                <m:sSubPr>
+                  <m:ctrlPr>
+                    <w:rPr>
+                      <w:rFonts w:ascii="Cambria Math" w:hAnsi="Cambria Math"/>
+                      <w:i/>
+                      <w:lang w:val="ru-BY"/>
+                    </w:rPr>
+                  </m:ctrlPr>
+                </m:sSubPr>
+                <m:e>
+                  <m:r>
+                    <w:rPr>
+                      <w:rFonts w:ascii="Cambria Math" w:hAnsi="Cambria Math"/>
+                      <w:lang w:val="ru-BY"/>
+                    </w:rPr>
+                    <m:t>Р</m:t>
+                  </m:r>
+                </m:e>
+                <m:sub>
+                  <m:r>
+                    <w:rPr>
+                      <w:rFonts w:ascii="Cambria Math" w:hAnsi="Cambria Math"/>
+                      <w:lang w:val="ru-BY"/>
+                    </w:rPr>
+                    <m:t>и</m:t>
+                  </m:r>
+                </m:sub>
+              </m:sSub>
+              <m:r>
+                <w:rPr>
+                  <w:rFonts w:ascii="Cambria Math" w:hAnsi="Cambria Math"/>
+                  <w:lang w:val="ru-BY"/>
+                </w:rPr>
+                <m:t xml:space="preserve">=  </m:t>
+              </m:r>
+              <m:d>
+                <m:dPr>
+                  <m:begChr m:val="["/>
+                  <m:endChr m:val="]"/>
+                  <m:ctrlPr>
+                    <w:rPr>
+                      <w:rFonts w:ascii="Cambria Math" w:hAnsi="Cambria Math"/>
+                      <w:i/>
+                      <w:lang w:val="ru-BY"/>
+                    </w:rPr>
+                  </m:ctrlPr>
+                </m:dPr>
+                <m:e>
+                  <m:f>
+                    <m:fPr>
+                      <m:ctrlPr>
+                        <w:rPr>
+                          <w:rFonts w:ascii="Cambria Math" w:hAnsi="Cambria Math"/>
+                          <w:i/>
+                          <w:lang w:val="ru-BY"/>
+                        </w:rPr>
+                      </m:ctrlPr>
+                    </m:fPr>
+                    <m:num>
+                      <m:r>
+                        <w:rPr>
+                          <w:rFonts w:ascii="Cambria Math" w:hAnsi="Cambria Math"/>
+                          <w:lang w:val="ru-BY"/>
+                        </w:rPr>
+                        <m:t>∆</m:t>
+                      </m:r>
+                      <m:sSub>
+                        <m:sSubPr>
+                          <m:ctrlPr>
+                            <w:rPr>
+                              <w:rFonts w:ascii="Cambria Math" w:hAnsi="Cambria Math"/>
+                              <w:i/>
+                              <w:lang w:val="ru-BY"/>
+                            </w:rPr>
+                          </m:ctrlPr>
+                        </m:sSubPr>
+                        <m:e>
+                          <m:r>
+                            <w:rPr>
+                              <w:rFonts w:ascii="Cambria Math" w:hAnsi="Cambria Math"/>
+                              <w:lang w:val="ru-BY"/>
+                            </w:rPr>
+                            <m:t>П</m:t>
+                          </m:r>
+                        </m:e>
+                        <m:sub>
+                          <m:r>
+                            <w:rPr>
+                              <w:rFonts w:ascii="Cambria Math" w:hAnsi="Cambria Math"/>
+                              <w:lang w:val="ru-BY"/>
+                            </w:rPr>
+                            <m:t>ч</m:t>
+                          </m:r>
+                        </m:sub>
+                      </m:sSub>
+                    </m:num>
+                    <m:den>
+                      <m:sSub>
+                        <m:sSubPr>
+                          <m:ctrlPr>
+                            <w:rPr>
+                              <w:rFonts w:ascii="Cambria Math" w:hAnsi="Cambria Math"/>
+                              <w:i/>
+                              <w:lang w:val="ru-BY"/>
+                            </w:rPr>
+                          </m:ctrlPr>
+                        </m:sSubPr>
+                        <m:e>
+                          <m:r>
+                            <w:rPr>
+                              <w:rFonts w:ascii="Cambria Math" w:hAnsi="Cambria Math"/>
+                              <w:lang w:val="ru-BY"/>
+                            </w:rPr>
+                            <m:t>Ц</m:t>
+                          </m:r>
+                        </m:e>
+                        <m:sub>
+                          <m:r>
+                            <w:rPr>
+                              <w:rFonts w:ascii="Cambria Math" w:hAnsi="Cambria Math"/>
+                              <w:lang w:val="ru-BY"/>
+                            </w:rPr>
+                            <m:t>п.с.</m:t>
+                          </m:r>
+                        </m:sub>
+                      </m:sSub>
+                      <m:r>
+                        <w:rPr>
+                          <w:rFonts w:ascii="Cambria Math" w:hAnsi="Cambria Math"/>
+                          <w:lang w:val="ru-BY"/>
+                        </w:rPr>
+                        <m:t xml:space="preserve">*(1+ </m:t>
+                      </m:r>
+                      <m:f>
+                        <m:fPr>
+                          <m:ctrlPr>
+                            <w:rPr>
+                              <w:rFonts w:ascii="Cambria Math" w:hAnsi="Cambria Math"/>
+                              <w:i/>
+                              <w:lang w:val="ru-BY"/>
+                            </w:rPr>
+                          </m:ctrlPr>
+                        </m:fPr>
+                        <m:num>
+                          <m:sSub>
+                            <m:sSubPr>
+                              <m:ctrlPr>
+                                <w:rPr>
+                                  <w:rFonts w:ascii="Cambria Math" w:hAnsi="Cambria Math"/>
+                                  <w:i/>
+                                  <w:lang w:val="ru-BY"/>
+                                </w:rPr>
+                              </m:ctrlPr>
+                            </m:sSubPr>
+                            <m:e>
+                              <m:r>
+                                <w:rPr>
+                                  <w:rFonts w:ascii="Cambria Math" w:hAnsi="Cambria Math"/>
+                                  <w:lang w:val="ru-BY"/>
+                                </w:rPr>
+                                <m:t>Н</m:t>
+                              </m:r>
+                            </m:e>
+                            <m:sub>
+                              <m:r>
+                                <w:rPr>
+                                  <w:rFonts w:ascii="Cambria Math" w:hAnsi="Cambria Math"/>
+                                  <w:lang w:val="ru-BY"/>
+                                </w:rPr>
+                                <m:t>д.с.</m:t>
+                              </m:r>
+                            </m:sub>
+                          </m:sSub>
+                        </m:num>
+                        <m:den>
+                          <m:r>
+                            <w:rPr>
+                              <w:rFonts w:ascii="Cambria Math" w:hAnsi="Cambria Math"/>
+                              <w:lang w:val="ru-BY"/>
+                            </w:rPr>
+                            <m:t>100</m:t>
+                          </m:r>
+                        </m:den>
+                      </m:f>
+                      <m:r>
+                        <w:rPr>
+                          <w:rFonts w:ascii="Cambria Math" w:hAnsi="Cambria Math"/>
+                          <w:lang w:val="ru-BY"/>
+                        </w:rPr>
+                        <m:t>)</m:t>
+                      </m:r>
+                    </m:den>
+                  </m:f>
+                  <m:r>
+                    <w:rPr>
+                      <w:rFonts w:ascii="Cambria Math" w:hAnsi="Cambria Math"/>
+                      <w:lang w:val="ru-BY"/>
+                    </w:rPr>
+                    <m:t>-1</m:t>
+                  </m:r>
+                  <m:r>
+                    <w:rPr>
+                      <w:rFonts w:ascii="Cambria Math" w:hAnsi="Cambria Math"/>
+                      <w:lang w:val="ru-BY"/>
+                    </w:rPr>
+                    <m:t xml:space="preserve"> </m:t>
+                  </m:r>
+                </m:e>
+              </m:d>
+              <m:r>
+                <w:rPr>
+                  <w:rFonts w:ascii="Cambria Math" w:hAnsi="Cambria Math"/>
+                  <w:lang w:val="ru-BY"/>
+                </w:rPr>
+                <m:t>*100</m:t>
+              </m:r>
+              <m:r>
+                <w:rPr>
+                  <w:rFonts w:ascii="Cambria Math" w:hAnsi="Cambria Math"/>
+                  <w:lang w:val="ru-BY"/>
+                </w:rPr>
+                <m:t>#</m:t>
+              </m:r>
+              <m:d>
+                <m:dPr>
+                  <m:ctrlPr>
+                    <w:rPr>
+                      <w:rFonts w:ascii="Cambria Math" w:hAnsi="Cambria Math"/>
+                      <w:i/>
+                      <w:lang w:val="ru-BY"/>
+                    </w:rPr>
+                  </m:ctrlPr>
+                </m:dPr>
+                <m:e>
+                  <m:r>
+                    <w:rPr>
+                      <w:rFonts w:ascii="Cambria Math" w:hAnsi="Cambria Math"/>
+                      <w:lang w:val="ru-BY"/>
+                    </w:rPr>
+                    <m:t>2.1</m:t>
+                  </m:r>
+                  <m:r>
+                    <w:rPr>
+                      <w:rFonts w:ascii="Cambria Math" w:hAnsi="Cambria Math"/>
+                      <w:lang w:val="ru-BY"/>
+                    </w:rPr>
+                    <m:t>2</m:t>
+                  </m:r>
+                </m:e>
+              </m:d>
+            </m:e>
+          </m:eqArr>
+        </m:oMath>
+      </m:oMathPara>
+    </w:p>
+    <w:p>
+      <w:pPr>
+        <w:rPr>
           <w:rFonts w:eastAsia="Times New Roman"/>
           <w:color w:val="000000" w:themeColor="text1"/>
           <w:sz w:val="32"/>
@@ -8408,39 +8975,221 @@
           <w:lang w:val="ru-BY"/>
         </w:rPr>
       </w:pPr>
-      <w:r>
-        <w:rPr>
-          <w:lang w:val="ru-BY"/>
-        </w:rPr>
-        <w:t xml:space="preserve">Средними </w:t>
-      </w:r>
-      <w:r>
-        <w:rPr>
-          <w:lang w:val="ru-BY"/>
-        </w:rPr>
-        <w:t xml:space="preserve">в индустрии </w:t>
-      </w:r>
-      <w:r>
-        <w:rPr>
-          <w:lang w:val="ru-BY"/>
-        </w:rPr>
-        <w:t>можно назвать такие результаты: 1-5% – низкая рентабельность, над увеличением которой надо работать; 5-20% – средний показатель, при котором предприятие может стабильно работать; 20-30% – высокая результативность работы.</w:t>
-      </w:r>
-    </w:p>
-    <w:p>
-      <w:pPr>
-        <w:jc w:val="center"/>
+    </w:p>
+    <w:p>
+      <w:pPr>
         <w:rPr>
           <w:rFonts w:eastAsia="Times New Roman"/>
-          <w:b/>
-          <w:caps/>
           <w:color w:val="000000" w:themeColor="text1"/>
           <w:sz w:val="32"/>
           <w:szCs w:val="40"/>
           <w:lang w:val="ru-BY"/>
         </w:rPr>
       </w:pPr>
-      <w:bookmarkStart w:id="10" w:name="_Toc160371081"/>
+      <w:r>
+        <w:rPr>
+          <w:rFonts w:eastAsia="Times New Roman"/>
+          <w:color w:val="000000" w:themeColor="text1"/>
+          <w:sz w:val="32"/>
+          <w:szCs w:val="40"/>
+          <w:lang w:val="ru-BY"/>
+        </w:rPr>
+        <w:t>Подставляя значения, можно получить число.</w:t>
+      </w:r>
+    </w:p>
+    <w:p>
+      <w:pPr>
+        <w:rPr>
+          <w:rFonts w:eastAsia="Times New Roman"/>
+          <w:color w:val="000000" w:themeColor="text1"/>
+          <w:sz w:val="32"/>
+          <w:szCs w:val="40"/>
+          <w:lang w:val="ru-BY"/>
+        </w:rPr>
+      </w:pPr>
+    </w:p>
+    <w:p>
+      <w:pPr>
+        <w:rPr>
+          <w:rFonts w:eastAsia="Times New Roman"/>
+          <w:color w:val="000000" w:themeColor="text1"/>
+          <w:sz w:val="32"/>
+          <w:szCs w:val="40"/>
+          <w:lang w:val="ru-BY"/>
+        </w:rPr>
+      </w:pPr>
+      <m:oMathPara>
+        <m:oMath>
+          <m:eqArr>
+            <m:eqArrPr>
+              <m:maxDist m:val="1"/>
+              <m:ctrlPr>
+                <w:rPr>
+                  <w:rFonts w:ascii="Cambria Math" w:hAnsi="Cambria Math"/>
+                  <w:i/>
+                  <w:lang w:val="ru-BY"/>
+                </w:rPr>
+              </m:ctrlPr>
+            </m:eqArrPr>
+            <m:e>
+              <m:sSub>
+                <m:sSubPr>
+                  <m:ctrlPr>
+                    <w:rPr>
+                      <w:rFonts w:ascii="Cambria Math" w:hAnsi="Cambria Math"/>
+                      <w:i/>
+                      <w:lang w:val="ru-BY"/>
+                    </w:rPr>
+                  </m:ctrlPr>
+                </m:sSubPr>
+                <m:e>
+                  <m:r>
+                    <w:rPr>
+                      <w:rFonts w:ascii="Cambria Math" w:hAnsi="Cambria Math"/>
+                      <w:lang w:val="ru-BY"/>
+                    </w:rPr>
+                    <m:t>Р</m:t>
+                  </m:r>
+                </m:e>
+                <m:sub>
+                  <m:r>
+                    <w:rPr>
+                      <w:rFonts w:ascii="Cambria Math" w:hAnsi="Cambria Math"/>
+                      <w:lang w:val="ru-BY"/>
+                    </w:rPr>
+                    <m:t>и</m:t>
+                  </m:r>
+                </m:sub>
+              </m:sSub>
+              <m:r>
+                <w:rPr>
+                  <w:rFonts w:ascii="Cambria Math" w:hAnsi="Cambria Math"/>
+                  <w:lang w:val="ru-BY"/>
+                </w:rPr>
+                <m:t xml:space="preserve">=  </m:t>
+              </m:r>
+              <m:d>
+                <m:dPr>
+                  <m:begChr m:val="["/>
+                  <m:endChr m:val="]"/>
+                  <m:ctrlPr>
+                    <w:rPr>
+                      <w:rFonts w:ascii="Cambria Math" w:hAnsi="Cambria Math"/>
+                      <w:i/>
+                      <w:lang w:val="ru-BY"/>
+                    </w:rPr>
+                  </m:ctrlPr>
+                </m:dPr>
+                <m:e>
+                  <m:f>
+                    <m:fPr>
+                      <m:ctrlPr>
+                        <w:rPr>
+                          <w:rFonts w:ascii="Cambria Math" w:hAnsi="Cambria Math"/>
+                          <w:i/>
+                          <w:lang w:val="ru-BY"/>
+                        </w:rPr>
+                      </m:ctrlPr>
+                    </m:fPr>
+                    <m:num>
+                      <m:r>
+                        <w:rPr>
+                          <w:rFonts w:ascii="Cambria Math" w:hAnsi="Cambria Math"/>
+                        </w:rPr>
+                        <m:t>210739</m:t>
+                      </m:r>
+                    </m:num>
+                    <m:den>
+                      <m:r>
+                        <w:rPr>
+                          <w:rFonts w:ascii="Cambria Math" w:hAnsi="Cambria Math"/>
+                          <w:lang w:val="ru-BY"/>
+                        </w:rPr>
+                        <m:t>71000</m:t>
+                      </m:r>
+                      <m:r>
+                        <w:rPr>
+                          <w:rFonts w:ascii="Cambria Math" w:hAnsi="Cambria Math"/>
+                          <w:lang w:val="ru-BY"/>
+                        </w:rPr>
+                        <m:t xml:space="preserve">*(1+ </m:t>
+                      </m:r>
+                      <m:f>
+                        <m:fPr>
+                          <m:ctrlPr>
+                            <w:rPr>
+                              <w:rFonts w:ascii="Cambria Math" w:hAnsi="Cambria Math"/>
+                              <w:i/>
+                              <w:lang w:val="ru-BY"/>
+                            </w:rPr>
+                          </m:ctrlPr>
+                        </m:fPr>
+                        <m:num>
+                          <m:r>
+                            <w:rPr>
+                              <w:rFonts w:ascii="Cambria Math" w:hAnsi="Cambria Math"/>
+                              <w:lang w:val="ru-BY"/>
+                            </w:rPr>
+                            <m:t>20</m:t>
+                          </m:r>
+                        </m:num>
+                        <m:den>
+                          <m:r>
+                            <w:rPr>
+                              <w:rFonts w:ascii="Cambria Math" w:hAnsi="Cambria Math"/>
+                              <w:lang w:val="ru-BY"/>
+                            </w:rPr>
+                            <m:t>100</m:t>
+                          </m:r>
+                        </m:den>
+                      </m:f>
+                      <m:r>
+                        <w:rPr>
+                          <w:rFonts w:ascii="Cambria Math" w:hAnsi="Cambria Math"/>
+                          <w:lang w:val="ru-BY"/>
+                        </w:rPr>
+                        <m:t>)</m:t>
+                      </m:r>
+                    </m:den>
+                  </m:f>
+                  <m:r>
+                    <w:rPr>
+                      <w:rFonts w:ascii="Cambria Math" w:hAnsi="Cambria Math"/>
+                      <w:lang w:val="ru-BY"/>
+                    </w:rPr>
+                    <m:t xml:space="preserve">-1 </m:t>
+                  </m:r>
+                </m:e>
+              </m:d>
+              <m:r>
+                <w:rPr>
+                  <w:rFonts w:ascii="Cambria Math" w:hAnsi="Cambria Math"/>
+                  <w:lang w:val="ru-BY"/>
+                </w:rPr>
+                <m:t>*100</m:t>
+              </m:r>
+              <m:r>
+                <w:rPr>
+                  <w:rFonts w:ascii="Cambria Math" w:hAnsi="Cambria Math"/>
+                  <w:lang w:val="ru-BY"/>
+                </w:rPr>
+                <m:t>=247.35 %</m:t>
+              </m:r>
+            </m:e>
+          </m:eqArr>
+        </m:oMath>
+      </m:oMathPara>
+    </w:p>
+    <w:p>
+      <w:pPr>
+        <w:rPr>
+          <w:rFonts w:eastAsia="Times New Roman"/>
+          <w:color w:val="000000" w:themeColor="text1"/>
+          <w:sz w:val="32"/>
+          <w:szCs w:val="40"/>
+          <w:lang w:val="ru-BY"/>
+        </w:rPr>
+      </w:pPr>
       <w:r>
         <w:rPr>
           <w:lang w:val="ru-BY"/>
@@ -8457,6 +9206,7 @@
           <w:lang w:val="ru-BY"/>
         </w:rPr>
       </w:pPr>
+      <w:bookmarkStart w:id="12" w:name="_Toc160639046"/>
       <w:r>
         <w:rPr>
           <w:lang w:val="ru-BY"/>
@@ -8464,7 +9214,7 @@
         <w:lastRenderedPageBreak/>
         <w:t>Заключение</w:t>
       </w:r>
-      <w:bookmarkEnd w:id="10"/>
+      <w:bookmarkEnd w:id="12"/>
     </w:p>
     <w:p>
       <w:pPr>
@@ -10758,7 +11508,7 @@
 </file>
 
 <file path=customXml/itemProps1.xml><?xml version="1.0" encoding="utf-8"?>
-<ds:datastoreItem xmlns:ds="http://schemas.openxmlformats.org/officeDocument/2006/customXml" ds:itemID="{21F10595-2309-4285-8239-97D51F68AD02}">
+<ds:datastoreItem xmlns:ds="http://schemas.openxmlformats.org/officeDocument/2006/customXml" ds:itemID="{9FE9F399-65EC-4E4C-8001-6D1541FA0DB8}">
   <ds:schemaRefs>
     <ds:schemaRef ds:uri="http://schemas.openxmlformats.org/officeDocument/2006/bibliography"/>
   </ds:schemaRefs>

</xml_diff>